<commit_message>
Added iml to gitignore, udpated WBA for C2
</commit_message>
<xml_diff>
--- a/docs/A3 Draft/Lab19Team8_WBA.docx
+++ b/docs/A3 Draft/Lab19Team8_WBA.docx
@@ -1,6 +1,6 @@
 
 <file path=word/document.xml><?xml version="1.0" encoding="utf-8"?>
-<w:document xmlns:wpc="http://schemas.microsoft.com/office/word/2010/wordprocessingCanvas" xmlns:cx="http://schemas.microsoft.com/office/drawing/2014/chartex" xmlns:cx1="http://schemas.microsoft.com/office/drawing/2015/9/8/chartex" xmlns:cx2="http://schemas.microsoft.com/office/drawing/2015/10/21/chartex" xmlns:cx3="http://schemas.microsoft.com/office/drawing/2016/5/9/chartex" xmlns:cx4="http://schemas.microsoft.com/office/drawing/2016/5/10/chartex" xmlns:cx5="http://schemas.microsoft.com/office/drawing/2016/5/11/chartex" xmlns:cx6="http://schemas.microsoft.com/office/drawing/2016/5/12/chartex" xmlns:cx7="http://schemas.microsoft.com/office/drawing/2016/5/13/chartex" xmlns:cx8="http://schemas.microsoft.com/office/drawing/2016/5/14/chartex" xmlns:mc="http://schemas.openxmlformats.org/markup-compatibility/2006" xmlns:aink="http://schemas.microsoft.com/office/drawing/2016/ink" xmlns:am3d="http://schemas.microsoft.com/office/drawing/2017/model3d" xmlns:o="urn:schemas-microsoft-com:office:office" xmlns:r="http://schemas.openxmlformats.org/officeDocument/2006/relationships" xmlns:m="http://schemas.openxmlformats.org/officeDocument/2006/math" xmlns:v="urn:schemas-microsoft-com:vml" xmlns:wp14="http://schemas.microsoft.com/office/word/2010/wordprocessingDrawing" xmlns:wp="http://schemas.openxmlformats.org/drawingml/2006/wordprocessingDrawing" xmlns:w10="urn:schemas-microsoft-com:office:word" xmlns:w="http://schemas.openxmlformats.org/wordprocessingml/2006/main" xmlns:w14="http://schemas.microsoft.com/office/word/2010/wordml" xmlns:w15="http://schemas.microsoft.com/office/word/2012/wordml" xmlns:w16cex="http://schemas.microsoft.com/office/word/2018/wordml/cex" xmlns:w16cid="http://schemas.microsoft.com/office/word/2016/wordml/cid" xmlns:w16="http://schemas.microsoft.com/office/word/2018/wordml" xmlns:w16sdtdh="http://schemas.microsoft.com/office/word/2020/wordml/sdtdatahash" xmlns:w16se="http://schemas.microsoft.com/office/word/2015/wordml/symex" xmlns:wpg="http://schemas.microsoft.com/office/word/2010/wordprocessingGroup" xmlns:wpi="http://schemas.microsoft.com/office/word/2010/wordprocessingInk" xmlns:wne="http://schemas.microsoft.com/office/word/2006/wordml" xmlns:wps="http://schemas.microsoft.com/office/word/2010/wordprocessingShape" mc:Ignorable="w14 w15 w16se w16cid w16 w16cex w16sdtdh wp14">
+<w:document xmlns:wpc="http://schemas.microsoft.com/office/word/2010/wordprocessingCanvas" xmlns:cx="http://schemas.microsoft.com/office/drawing/2014/chartex" xmlns:cx1="http://schemas.microsoft.com/office/drawing/2015/9/8/chartex" xmlns:cx2="http://schemas.microsoft.com/office/drawing/2015/10/21/chartex" xmlns:cx3="http://schemas.microsoft.com/office/drawing/2016/5/9/chartex" xmlns:cx4="http://schemas.microsoft.com/office/drawing/2016/5/10/chartex" xmlns:cx5="http://schemas.microsoft.com/office/drawing/2016/5/11/chartex" xmlns:cx6="http://schemas.microsoft.com/office/drawing/2016/5/12/chartex" xmlns:cx7="http://schemas.microsoft.com/office/drawing/2016/5/13/chartex" xmlns:cx8="http://schemas.microsoft.com/office/drawing/2016/5/14/chartex" xmlns:mc="http://schemas.openxmlformats.org/markup-compatibility/2006" xmlns:aink="http://schemas.microsoft.com/office/drawing/2016/ink" xmlns:am3d="http://schemas.microsoft.com/office/drawing/2017/model3d" xmlns:o="urn:schemas-microsoft-com:office:office" xmlns:oel="http://schemas.microsoft.com/office/2019/extlst" xmlns:r="http://schemas.openxmlformats.org/officeDocument/2006/relationships" xmlns:m="http://schemas.openxmlformats.org/officeDocument/2006/math" xmlns:v="urn:schemas-microsoft-com:vml" xmlns:wp14="http://schemas.microsoft.com/office/word/2010/wordprocessingDrawing" xmlns:wp="http://schemas.openxmlformats.org/drawingml/2006/wordprocessingDrawing" xmlns:w10="urn:schemas-microsoft-com:office:word" xmlns:w="http://schemas.openxmlformats.org/wordprocessingml/2006/main" xmlns:w14="http://schemas.microsoft.com/office/word/2010/wordml" xmlns:w15="http://schemas.microsoft.com/office/word/2012/wordml" xmlns:w16cex="http://schemas.microsoft.com/office/word/2018/wordml/cex" xmlns:w16cid="http://schemas.microsoft.com/office/word/2016/wordml/cid" xmlns:w16="http://schemas.microsoft.com/office/word/2018/wordml" xmlns:w16sdtdh="http://schemas.microsoft.com/office/word/2020/wordml/sdtdatahash" xmlns:w16se="http://schemas.microsoft.com/office/word/2015/wordml/symex" xmlns:wpg="http://schemas.microsoft.com/office/word/2010/wordprocessingGroup" xmlns:wpi="http://schemas.microsoft.com/office/word/2010/wordprocessingInk" xmlns:wne="http://schemas.microsoft.com/office/word/2006/wordml" xmlns:wps="http://schemas.microsoft.com/office/word/2010/wordprocessingShape" mc:Ignorable="w14 w15 w16se w16cid w16 w16cex w16sdtdh wp14">
   <w:body>
     <w:p>
       <w:pPr>
@@ -76,23 +76,13 @@
         </w:rPr>
         <w:t xml:space="preserve">Members: </w:t>
       </w:r>
-      <w:proofErr w:type="spellStart"/>
-      <w:r>
-        <w:rPr>
-          <w:rFonts w:ascii="Arial" w:eastAsia="Arial" w:hAnsi="Arial" w:cs="Arial"/>
-          <w:sz w:val="28"/>
-          <w:szCs w:val="28"/>
-        </w:rPr>
-        <w:t>Vedesh</w:t>
-      </w:r>
-      <w:proofErr w:type="spellEnd"/>
-      <w:r>
-        <w:rPr>
-          <w:rFonts w:ascii="Arial" w:eastAsia="Arial" w:hAnsi="Arial" w:cs="Arial"/>
-          <w:sz w:val="28"/>
-          <w:szCs w:val="28"/>
-        </w:rPr>
-        <w:t xml:space="preserve"> Appadoo</w:t>
+      <w:r>
+        <w:rPr>
+          <w:rFonts w:ascii="Arial" w:eastAsia="Arial" w:hAnsi="Arial" w:cs="Arial"/>
+          <w:sz w:val="28"/>
+          <w:szCs w:val="28"/>
+        </w:rPr>
+        <w:t>Vedesh Appadoo</w:t>
       </w:r>
       <w:r>
         <w:rPr>
@@ -124,18 +114,8 @@
           <w:sz w:val="28"/>
           <w:szCs w:val="28"/>
         </w:rPr>
-        <w:t xml:space="preserve">Oskar </w:t>
-      </w:r>
-      <w:proofErr w:type="spellStart"/>
-      <w:r>
-        <w:rPr>
-          <w:rFonts w:ascii="Arial" w:eastAsia="Arial" w:hAnsi="Arial" w:cs="Arial"/>
-          <w:sz w:val="28"/>
-          <w:szCs w:val="28"/>
-        </w:rPr>
-        <w:t>Hosken</w:t>
-      </w:r>
-      <w:proofErr w:type="spellEnd"/>
+        <w:t>Oskar Hosken</w:t>
+      </w:r>
     </w:p>
     <w:p>
       <w:pPr>
@@ -195,15 +175,15 @@
         <w:tblLook w:val="06A0" w:firstRow="1" w:lastRow="0" w:firstColumn="1" w:lastColumn="0" w:noHBand="1" w:noVBand="1"/>
       </w:tblPr>
       <w:tblGrid>
-        <w:gridCol w:w="2340"/>
-        <w:gridCol w:w="2340"/>
+        <w:gridCol w:w="2689"/>
+        <w:gridCol w:w="1991"/>
         <w:gridCol w:w="2340"/>
         <w:gridCol w:w="2340"/>
       </w:tblGrid>
       <w:tr>
         <w:tc>
           <w:tcPr>
-            <w:tcW w:w="2340" w:type="dxa"/>
+            <w:tcW w:w="2689" w:type="dxa"/>
             <w:shd w:val="clear" w:color="auto" w:fill="D9D9D9" w:themeFill="background1" w:themeFillShade="D9"/>
           </w:tcPr>
           <w:p>
@@ -230,7 +210,7 @@
         </w:tc>
         <w:tc>
           <w:tcPr>
-            <w:tcW w:w="2340" w:type="dxa"/>
+            <w:tcW w:w="1991" w:type="dxa"/>
             <w:shd w:val="clear" w:color="auto" w:fill="D9D9D9" w:themeFill="background1" w:themeFillShade="D9"/>
           </w:tcPr>
           <w:p>
@@ -278,10 +258,17 @@
                 <w:sz w:val="28"/>
                 <w:szCs w:val="28"/>
               </w:rPr>
-              <w:t xml:space="preserve">Testing &amp; </w:t>
-            </w:r>
-            <w:proofErr w:type="gramStart"/>
-            <w:r>
+              <w:t>Testing &amp; Reviewing</w:t>
+            </w:r>
+          </w:p>
+        </w:tc>
+        <w:tc>
+          <w:tcPr>
+            <w:tcW w:w="2340" w:type="dxa"/>
+            <w:shd w:val="clear" w:color="auto" w:fill="D9D9D9" w:themeFill="background1" w:themeFillShade="D9"/>
+          </w:tcPr>
+          <w:p>
+            <w:pPr>
               <w:rPr>
                 <w:rFonts w:ascii="Arial" w:eastAsia="Arial" w:hAnsi="Arial" w:cs="Arial"/>
                 <w:b/>
@@ -289,18 +276,8 @@
                 <w:sz w:val="28"/>
                 <w:szCs w:val="28"/>
               </w:rPr>
-              <w:t>Reviewing</w:t>
-            </w:r>
-            <w:proofErr w:type="gramEnd"/>
-          </w:p>
-        </w:tc>
-        <w:tc>
-          <w:tcPr>
-            <w:tcW w:w="2340" w:type="dxa"/>
-            <w:shd w:val="clear" w:color="auto" w:fill="D9D9D9" w:themeFill="background1" w:themeFillShade="D9"/>
-          </w:tcPr>
-          <w:p>
-            <w:pPr>
+            </w:pPr>
+            <w:r>
               <w:rPr>
                 <w:rFonts w:ascii="Arial" w:eastAsia="Arial" w:hAnsi="Arial" w:cs="Arial"/>
                 <w:b/>
@@ -308,15 +285,6 @@
                 <w:sz w:val="28"/>
                 <w:szCs w:val="28"/>
               </w:rPr>
-            </w:pPr>
-            <w:r>
-              <w:rPr>
-                <w:rFonts w:ascii="Arial" w:eastAsia="Arial" w:hAnsi="Arial" w:cs="Arial"/>
-                <w:b/>
-                <w:bCs/>
-                <w:sz w:val="28"/>
-                <w:szCs w:val="28"/>
-              </w:rPr>
               <w:t>Dates to be completed</w:t>
             </w:r>
           </w:p>
@@ -325,7 +293,7 @@
       <w:tr>
         <w:tc>
           <w:tcPr>
-            <w:tcW w:w="2340" w:type="dxa"/>
+            <w:tcW w:w="2689" w:type="dxa"/>
           </w:tcPr>
           <w:p>
             <w:pPr>
@@ -366,7 +334,7 @@
         </w:tc>
         <w:tc>
           <w:tcPr>
-            <w:tcW w:w="2340" w:type="dxa"/>
+            <w:tcW w:w="1991" w:type="dxa"/>
           </w:tcPr>
           <w:p>
             <w:pPr>
@@ -469,7 +437,7 @@
       <w:tr>
         <w:tc>
           <w:tcPr>
-            <w:tcW w:w="2340" w:type="dxa"/>
+            <w:tcW w:w="2689" w:type="dxa"/>
           </w:tcPr>
           <w:p>
             <w:pPr>
@@ -500,7 +468,7 @@
         </w:tc>
         <w:tc>
           <w:tcPr>
-            <w:tcW w:w="2340" w:type="dxa"/>
+            <w:tcW w:w="1991" w:type="dxa"/>
           </w:tcPr>
           <w:p>
             <w:pPr>
@@ -603,7 +571,7 @@
       <w:tr>
         <w:tc>
           <w:tcPr>
-            <w:tcW w:w="2340" w:type="dxa"/>
+            <w:tcW w:w="2689" w:type="dxa"/>
           </w:tcPr>
           <w:p>
             <w:pPr>
@@ -644,18 +612,17 @@
         </w:tc>
         <w:tc>
           <w:tcPr>
-            <w:tcW w:w="2340" w:type="dxa"/>
-          </w:tcPr>
-          <w:p>
-            <w:pPr>
-              <w:jc w:val="both"/>
-              <w:rPr>
-                <w:rFonts w:ascii="Arial" w:eastAsia="Arial" w:hAnsi="Arial" w:cs="Arial"/>
-                <w:sz w:val="24"/>
-                <w:szCs w:val="24"/>
-              </w:rPr>
-            </w:pPr>
-            <w:proofErr w:type="spellStart"/>
+            <w:tcW w:w="1991" w:type="dxa"/>
+          </w:tcPr>
+          <w:p>
+            <w:pPr>
+              <w:jc w:val="both"/>
+              <w:rPr>
+                <w:rFonts w:ascii="Arial" w:eastAsia="Arial" w:hAnsi="Arial" w:cs="Arial"/>
+                <w:sz w:val="24"/>
+                <w:szCs w:val="24"/>
+              </w:rPr>
+            </w:pPr>
             <w:r>
               <w:rPr>
                 <w:rFonts w:ascii="Arial" w:eastAsia="Arial" w:hAnsi="Arial" w:cs="Arial"/>
@@ -664,7 +631,6 @@
               </w:rPr>
               <w:t>Vedesh</w:t>
             </w:r>
-            <w:proofErr w:type="spellEnd"/>
           </w:p>
         </w:tc>
         <w:tc>
@@ -752,7 +718,7 @@
         </w:trPr>
         <w:tc>
           <w:tcPr>
-            <w:tcW w:w="2340" w:type="dxa"/>
+            <w:tcW w:w="2689" w:type="dxa"/>
           </w:tcPr>
           <w:p>
             <w:pPr>
@@ -809,7 +775,7 @@
         </w:tc>
         <w:tc>
           <w:tcPr>
-            <w:tcW w:w="2340" w:type="dxa"/>
+            <w:tcW w:w="1991" w:type="dxa"/>
           </w:tcPr>
           <w:p>
             <w:pPr>
@@ -912,7 +878,7 @@
       <w:tr>
         <w:tc>
           <w:tcPr>
-            <w:tcW w:w="2340" w:type="dxa"/>
+            <w:tcW w:w="2689" w:type="dxa"/>
           </w:tcPr>
           <w:p>
             <w:pPr>
@@ -947,31 +913,47 @@
               </w:rPr>
               <w:t>-</w:t>
             </w:r>
-          </w:p>
-          <w:p>
-            <w:pPr>
-              <w:jc w:val="both"/>
-              <w:rPr>
-                <w:rFonts w:ascii="Arial" w:eastAsia="Arial" w:hAnsi="Arial" w:cs="Arial"/>
-                <w:sz w:val="24"/>
-                <w:szCs w:val="24"/>
-              </w:rPr>
-            </w:pPr>
-          </w:p>
-        </w:tc>
-        <w:tc>
-          <w:tcPr>
-            <w:tcW w:w="2340" w:type="dxa"/>
-          </w:tcPr>
-          <w:p>
-            <w:pPr>
-              <w:jc w:val="both"/>
-              <w:rPr>
-                <w:rFonts w:ascii="Arial" w:eastAsia="Arial" w:hAnsi="Arial" w:cs="Arial"/>
-                <w:sz w:val="24"/>
-                <w:szCs w:val="24"/>
-              </w:rPr>
-            </w:pPr>
+            <w:r>
+              <w:rPr>
+                <w:rFonts w:ascii="Arial" w:eastAsia="Arial" w:hAnsi="Arial" w:cs="Arial"/>
+                <w:sz w:val="24"/>
+                <w:szCs w:val="24"/>
+              </w:rPr>
+              <w:t xml:space="preserve"> Random trees, enemies, item block</w:t>
+            </w:r>
+          </w:p>
+          <w:p>
+            <w:pPr>
+              <w:jc w:val="both"/>
+              <w:rPr>
+                <w:rFonts w:ascii="Arial" w:eastAsia="Arial" w:hAnsi="Arial" w:cs="Arial"/>
+                <w:sz w:val="24"/>
+                <w:szCs w:val="24"/>
+              </w:rPr>
+            </w:pPr>
+          </w:p>
+        </w:tc>
+        <w:tc>
+          <w:tcPr>
+            <w:tcW w:w="1991" w:type="dxa"/>
+          </w:tcPr>
+          <w:p>
+            <w:pPr>
+              <w:jc w:val="both"/>
+              <w:rPr>
+                <w:rFonts w:ascii="Arial" w:eastAsia="Arial" w:hAnsi="Arial" w:cs="Arial"/>
+                <w:sz w:val="24"/>
+                <w:szCs w:val="24"/>
+              </w:rPr>
+            </w:pPr>
+            <w:r>
+              <w:rPr>
+                <w:rFonts w:ascii="Arial" w:eastAsia="Arial" w:hAnsi="Arial" w:cs="Arial"/>
+                <w:sz w:val="24"/>
+                <w:szCs w:val="24"/>
+              </w:rPr>
+              <w:t>Shyam</w:t>
+            </w:r>
           </w:p>
         </w:tc>
         <w:tc>
@@ -1221,7 +1203,7 @@
 </file>
 
 <file path=word/numbering.xml><?xml version="1.0" encoding="utf-8"?>
-<w:numbering xmlns:wpc="http://schemas.microsoft.com/office/word/2010/wordprocessingCanvas" xmlns:cx="http://schemas.microsoft.com/office/drawing/2014/chartex" xmlns:cx1="http://schemas.microsoft.com/office/drawing/2015/9/8/chartex" xmlns:cx2="http://schemas.microsoft.com/office/drawing/2015/10/21/chartex" xmlns:cx3="http://schemas.microsoft.com/office/drawing/2016/5/9/chartex" xmlns:cx4="http://schemas.microsoft.com/office/drawing/2016/5/10/chartex" xmlns:cx5="http://schemas.microsoft.com/office/drawing/2016/5/11/chartex" xmlns:cx6="http://schemas.microsoft.com/office/drawing/2016/5/12/chartex" xmlns:cx7="http://schemas.microsoft.com/office/drawing/2016/5/13/chartex" xmlns:cx8="http://schemas.microsoft.com/office/drawing/2016/5/14/chartex" xmlns:mc="http://schemas.openxmlformats.org/markup-compatibility/2006" xmlns:aink="http://schemas.microsoft.com/office/drawing/2016/ink" xmlns:am3d="http://schemas.microsoft.com/office/drawing/2017/model3d" xmlns:o="urn:schemas-microsoft-com:office:office" xmlns:r="http://schemas.openxmlformats.org/officeDocument/2006/relationships" xmlns:m="http://schemas.openxmlformats.org/officeDocument/2006/math" xmlns:v="urn:schemas-microsoft-com:vml" xmlns:wp14="http://schemas.microsoft.com/office/word/2010/wordprocessingDrawing" xmlns:wp="http://schemas.openxmlformats.org/drawingml/2006/wordprocessingDrawing" xmlns:w10="urn:schemas-microsoft-com:office:word" xmlns:w="http://schemas.openxmlformats.org/wordprocessingml/2006/main" xmlns:w14="http://schemas.microsoft.com/office/word/2010/wordml" xmlns:w15="http://schemas.microsoft.com/office/word/2012/wordml" xmlns:w16cex="http://schemas.microsoft.com/office/word/2018/wordml/cex" xmlns:w16cid="http://schemas.microsoft.com/office/word/2016/wordml/cid" xmlns:w16="http://schemas.microsoft.com/office/word/2018/wordml" xmlns:w16sdtdh="http://schemas.microsoft.com/office/word/2020/wordml/sdtdatahash" xmlns:w16se="http://schemas.microsoft.com/office/word/2015/wordml/symex" xmlns:wpg="http://schemas.microsoft.com/office/word/2010/wordprocessingGroup" xmlns:wpi="http://schemas.microsoft.com/office/word/2010/wordprocessingInk" xmlns:wne="http://schemas.microsoft.com/office/word/2006/wordml" xmlns:wps="http://schemas.microsoft.com/office/word/2010/wordprocessingShape" mc:Ignorable="w14 w15 w16se w16cid w16 w16cex w16sdtdh wp14">
+<w:numbering xmlns:wpc="http://schemas.microsoft.com/office/word/2010/wordprocessingCanvas" xmlns:cx="http://schemas.microsoft.com/office/drawing/2014/chartex" xmlns:cx1="http://schemas.microsoft.com/office/drawing/2015/9/8/chartex" xmlns:cx2="http://schemas.microsoft.com/office/drawing/2015/10/21/chartex" xmlns:cx3="http://schemas.microsoft.com/office/drawing/2016/5/9/chartex" xmlns:cx4="http://schemas.microsoft.com/office/drawing/2016/5/10/chartex" xmlns:cx5="http://schemas.microsoft.com/office/drawing/2016/5/11/chartex" xmlns:cx6="http://schemas.microsoft.com/office/drawing/2016/5/12/chartex" xmlns:cx7="http://schemas.microsoft.com/office/drawing/2016/5/13/chartex" xmlns:cx8="http://schemas.microsoft.com/office/drawing/2016/5/14/chartex" xmlns:mc="http://schemas.openxmlformats.org/markup-compatibility/2006" xmlns:aink="http://schemas.microsoft.com/office/drawing/2016/ink" xmlns:am3d="http://schemas.microsoft.com/office/drawing/2017/model3d" xmlns:o="urn:schemas-microsoft-com:office:office" xmlns:oel="http://schemas.microsoft.com/office/2019/extlst" xmlns:r="http://schemas.openxmlformats.org/officeDocument/2006/relationships" xmlns:m="http://schemas.openxmlformats.org/officeDocument/2006/math" xmlns:v="urn:schemas-microsoft-com:vml" xmlns:wp14="http://schemas.microsoft.com/office/word/2010/wordprocessingDrawing" xmlns:wp="http://schemas.openxmlformats.org/drawingml/2006/wordprocessingDrawing" xmlns:w10="urn:schemas-microsoft-com:office:word" xmlns:w="http://schemas.openxmlformats.org/wordprocessingml/2006/main" xmlns:w14="http://schemas.microsoft.com/office/word/2010/wordml" xmlns:w15="http://schemas.microsoft.com/office/word/2012/wordml" xmlns:w16cex="http://schemas.microsoft.com/office/word/2018/wordml/cex" xmlns:w16cid="http://schemas.microsoft.com/office/word/2016/wordml/cid" xmlns:w16="http://schemas.microsoft.com/office/word/2018/wordml" xmlns:w16sdtdh="http://schemas.microsoft.com/office/word/2020/wordml/sdtdatahash" xmlns:w16se="http://schemas.microsoft.com/office/word/2015/wordml/symex" xmlns:wpg="http://schemas.microsoft.com/office/word/2010/wordprocessingGroup" xmlns:wpi="http://schemas.microsoft.com/office/word/2010/wordprocessingInk" xmlns:wne="http://schemas.microsoft.com/office/word/2006/wordml" xmlns:wps="http://schemas.microsoft.com/office/word/2010/wordprocessingShape" mc:Ignorable="w14 w15 w16se w16cid w16 w16cex w16sdtdh wp14">
   <w:abstractNum w:abstractNumId="0" w15:restartNumberingAfterBreak="0">
     <w:nsid w:val="24093335"/>
     <w:multiLevelType w:val="hybridMultilevel"/>

</xml_diff>

<commit_message>
Signed WBA and remove/added bugs
</commit_message>
<xml_diff>
--- a/docs/A3 Draft/Lab19Team8_WBA.docx
+++ b/docs/A3 Draft/Lab19Team8_WBA.docx
@@ -1230,7 +1230,36 @@
           <w:sz w:val="32"/>
           <w:szCs w:val="32"/>
         </w:rPr>
-        <w:t>I agree to this WBA - Oskar</w:t>
+        <w:t xml:space="preserve">I agree to this WBA </w:t>
+      </w:r>
+      <w:r>
+        <w:rPr>
+          <w:sz w:val="32"/>
+          <w:szCs w:val="32"/>
+        </w:rPr>
+        <w:t>–</w:t>
+      </w:r>
+      <w:r>
+        <w:rPr>
+          <w:sz w:val="32"/>
+          <w:szCs w:val="32"/>
+        </w:rPr>
+        <w:t xml:space="preserve"> Oskar</w:t>
+      </w:r>
+    </w:p>
+    <w:p>
+      <w:pPr>
+        <w:rPr>
+          <w:sz w:val="32"/>
+          <w:szCs w:val="32"/>
+        </w:rPr>
+      </w:pPr>
+      <w:r>
+        <w:rPr>
+          <w:sz w:val="32"/>
+          <w:szCs w:val="32"/>
+        </w:rPr>
+        <w:t>I agree to this WBA – Vedesh</w:t>
       </w:r>
     </w:p>
     <w:p>

</xml_diff>

<commit_message>
Slight formatting updates to WBA and changed "item box" to "mystery box" in description of R5. Nothing regarding task delegation or signiatures was changed. Also added creative mode brief of R5, to be emailed to tutors.
</commit_message>
<xml_diff>
--- a/docs/A3 Draft/Lab19Team8_WBA.docx
+++ b/docs/A3 Draft/Lab19Team8_WBA.docx
@@ -175,15 +175,15 @@
         <w:tblLook w:val="06A0" w:firstRow="1" w:lastRow="0" w:firstColumn="1" w:lastColumn="0" w:noHBand="1" w:noVBand="1"/>
       </w:tblPr>
       <w:tblGrid>
-        <w:gridCol w:w="2689"/>
-        <w:gridCol w:w="1991"/>
+        <w:gridCol w:w="2830"/>
+        <w:gridCol w:w="1850"/>
         <w:gridCol w:w="2340"/>
         <w:gridCol w:w="2340"/>
       </w:tblGrid>
       <w:tr>
         <w:tc>
           <w:tcPr>
-            <w:tcW w:w="2689" w:type="dxa"/>
+            <w:tcW w:w="2830" w:type="dxa"/>
             <w:shd w:val="clear" w:color="auto" w:fill="D9D9D9" w:themeFill="background1" w:themeFillShade="D9"/>
           </w:tcPr>
           <w:p>
@@ -210,7 +210,7 @@
         </w:tc>
         <w:tc>
           <w:tcPr>
-            <w:tcW w:w="1991" w:type="dxa"/>
+            <w:tcW w:w="1850" w:type="dxa"/>
             <w:shd w:val="clear" w:color="auto" w:fill="D9D9D9" w:themeFill="background1" w:themeFillShade="D9"/>
           </w:tcPr>
           <w:p>
@@ -258,17 +258,10 @@
                 <w:sz w:val="28"/>
                 <w:szCs w:val="28"/>
               </w:rPr>
-              <w:t>Testing &amp; Reviewing</w:t>
-            </w:r>
-          </w:p>
-        </w:tc>
-        <w:tc>
-          <w:tcPr>
-            <w:tcW w:w="2340" w:type="dxa"/>
-            <w:shd w:val="clear" w:color="auto" w:fill="D9D9D9" w:themeFill="background1" w:themeFillShade="D9"/>
-          </w:tcPr>
-          <w:p>
-            <w:pPr>
+              <w:t xml:space="preserve">Testing &amp; </w:t>
+            </w:r>
+            <w:proofErr w:type="gramStart"/>
+            <w:r>
               <w:rPr>
                 <w:rFonts w:ascii="Arial" w:eastAsia="Arial" w:hAnsi="Arial" w:cs="Arial"/>
                 <w:b/>
@@ -276,8 +269,18 @@
                 <w:sz w:val="28"/>
                 <w:szCs w:val="28"/>
               </w:rPr>
-            </w:pPr>
-            <w:r>
+              <w:t>Reviewing</w:t>
+            </w:r>
+            <w:proofErr w:type="gramEnd"/>
+          </w:p>
+        </w:tc>
+        <w:tc>
+          <w:tcPr>
+            <w:tcW w:w="2340" w:type="dxa"/>
+            <w:shd w:val="clear" w:color="auto" w:fill="D9D9D9" w:themeFill="background1" w:themeFillShade="D9"/>
+          </w:tcPr>
+          <w:p>
+            <w:pPr>
               <w:rPr>
                 <w:rFonts w:ascii="Arial" w:eastAsia="Arial" w:hAnsi="Arial" w:cs="Arial"/>
                 <w:b/>
@@ -285,6 +288,15 @@
                 <w:sz w:val="28"/>
                 <w:szCs w:val="28"/>
               </w:rPr>
+            </w:pPr>
+            <w:r>
+              <w:rPr>
+                <w:rFonts w:ascii="Arial" w:eastAsia="Arial" w:hAnsi="Arial" w:cs="Arial"/>
+                <w:b/>
+                <w:bCs/>
+                <w:sz w:val="28"/>
+                <w:szCs w:val="28"/>
+              </w:rPr>
               <w:t>Dates to be completed</w:t>
             </w:r>
           </w:p>
@@ -293,7 +305,7 @@
       <w:tr>
         <w:tc>
           <w:tcPr>
-            <w:tcW w:w="2689" w:type="dxa"/>
+            <w:tcW w:w="2830" w:type="dxa"/>
           </w:tcPr>
           <w:p>
             <w:pPr>
@@ -334,7 +346,7 @@
         </w:tc>
         <w:tc>
           <w:tcPr>
-            <w:tcW w:w="1991" w:type="dxa"/>
+            <w:tcW w:w="1850" w:type="dxa"/>
           </w:tcPr>
           <w:p>
             <w:pPr>
@@ -437,7 +449,7 @@
       <w:tr>
         <w:tc>
           <w:tcPr>
-            <w:tcW w:w="2689" w:type="dxa"/>
+            <w:tcW w:w="2830" w:type="dxa"/>
           </w:tcPr>
           <w:p>
             <w:pPr>
@@ -462,30 +474,74 @@
                 <w:sz w:val="24"/>
                 <w:szCs w:val="24"/>
               </w:rPr>
-              <w:t>More Allies and Enemies</w:t>
-            </w:r>
-          </w:p>
-        </w:tc>
-        <w:tc>
-          <w:tcPr>
-            <w:tcW w:w="1991" w:type="dxa"/>
-          </w:tcPr>
-          <w:p>
-            <w:pPr>
-              <w:jc w:val="both"/>
-              <w:rPr>
-                <w:rFonts w:ascii="Arial" w:eastAsia="Arial" w:hAnsi="Arial" w:cs="Arial"/>
-                <w:sz w:val="24"/>
-                <w:szCs w:val="24"/>
-              </w:rPr>
-            </w:pPr>
-            <w:r>
-              <w:rPr>
-                <w:rFonts w:ascii="Arial" w:eastAsia="Arial" w:hAnsi="Arial" w:cs="Arial"/>
-                <w:sz w:val="24"/>
-                <w:szCs w:val="24"/>
-              </w:rPr>
-              <w:t>Shyam and Oskar</w:t>
+              <w:t xml:space="preserve">More </w:t>
+            </w:r>
+          </w:p>
+          <w:p>
+            <w:pPr>
+              <w:jc w:val="both"/>
+              <w:rPr>
+                <w:rFonts w:ascii="Arial" w:eastAsia="Arial" w:hAnsi="Arial" w:cs="Arial"/>
+                <w:sz w:val="24"/>
+                <w:szCs w:val="24"/>
+              </w:rPr>
+            </w:pPr>
+            <w:r>
+              <w:rPr>
+                <w:rFonts w:ascii="Arial" w:eastAsia="Arial" w:hAnsi="Arial" w:cs="Arial"/>
+                <w:sz w:val="24"/>
+                <w:szCs w:val="24"/>
+              </w:rPr>
+              <w:t>Allies and Enemies</w:t>
+            </w:r>
+          </w:p>
+        </w:tc>
+        <w:tc>
+          <w:tcPr>
+            <w:tcW w:w="1850" w:type="dxa"/>
+          </w:tcPr>
+          <w:p>
+            <w:pPr>
+              <w:jc w:val="both"/>
+              <w:rPr>
+                <w:rFonts w:ascii="Arial" w:eastAsia="Arial" w:hAnsi="Arial" w:cs="Arial"/>
+                <w:sz w:val="24"/>
+                <w:szCs w:val="24"/>
+              </w:rPr>
+            </w:pPr>
+            <w:r>
+              <w:rPr>
+                <w:rFonts w:ascii="Arial" w:eastAsia="Arial" w:hAnsi="Arial" w:cs="Arial"/>
+                <w:sz w:val="24"/>
+                <w:szCs w:val="24"/>
+              </w:rPr>
+              <w:t>Shyam</w:t>
+            </w:r>
+            <w:r>
+              <w:rPr>
+                <w:rFonts w:ascii="Arial" w:eastAsia="Arial" w:hAnsi="Arial" w:cs="Arial"/>
+                <w:sz w:val="24"/>
+                <w:szCs w:val="24"/>
+              </w:rPr>
+              <w:t xml:space="preserve"> </w:t>
+            </w:r>
+          </w:p>
+          <w:p>
+            <w:pPr>
+              <w:jc w:val="both"/>
+              <w:rPr>
+                <w:rFonts w:ascii="Arial" w:eastAsia="Arial" w:hAnsi="Arial" w:cs="Arial"/>
+                <w:sz w:val="24"/>
+                <w:szCs w:val="24"/>
+              </w:rPr>
+            </w:pPr>
+            <w:r>
+              <w:rPr>
+                <w:rFonts w:ascii="Arial" w:eastAsia="Arial" w:hAnsi="Arial" w:cs="Arial"/>
+                <w:sz w:val="24"/>
+                <w:szCs w:val="24"/>
+              </w:rPr>
+              <w:t>and Oskar</w:t>
             </w:r>
           </w:p>
         </w:tc>
@@ -571,7 +627,7 @@
       <w:tr>
         <w:tc>
           <w:tcPr>
-            <w:tcW w:w="2689" w:type="dxa"/>
+            <w:tcW w:w="2830" w:type="dxa"/>
           </w:tcPr>
           <w:p>
             <w:pPr>
@@ -612,7 +668,7 @@
         </w:tc>
         <w:tc>
           <w:tcPr>
-            <w:tcW w:w="1991" w:type="dxa"/>
+            <w:tcW w:w="1850" w:type="dxa"/>
           </w:tcPr>
           <w:p>
             <w:pPr>
@@ -718,7 +774,7 @@
         </w:trPr>
         <w:tc>
           <w:tcPr>
-            <w:tcW w:w="2689" w:type="dxa"/>
+            <w:tcW w:w="2830" w:type="dxa"/>
           </w:tcPr>
           <w:p>
             <w:pPr>
@@ -775,7 +831,7 @@
         </w:tc>
         <w:tc>
           <w:tcPr>
-            <w:tcW w:w="1991" w:type="dxa"/>
+            <w:tcW w:w="1850" w:type="dxa"/>
           </w:tcPr>
           <w:p>
             <w:pPr>
@@ -878,7 +934,7 @@
       <w:tr>
         <w:tc>
           <w:tcPr>
-            <w:tcW w:w="2689" w:type="dxa"/>
+            <w:tcW w:w="2830" w:type="dxa"/>
           </w:tcPr>
           <w:p>
             <w:pPr>
@@ -919,13 +975,29 @@
                 <w:sz w:val="24"/>
                 <w:szCs w:val="24"/>
               </w:rPr>
-              <w:t xml:space="preserve"> Random trees, enemies, item block</w:t>
-            </w:r>
-          </w:p>
-        </w:tc>
-        <w:tc>
-          <w:tcPr>
-            <w:tcW w:w="1991" w:type="dxa"/>
+              <w:t xml:space="preserve"> Random trees, enemies,</w:t>
+            </w:r>
+            <w:r>
+              <w:rPr>
+                <w:rFonts w:ascii="Arial" w:eastAsia="Arial" w:hAnsi="Arial" w:cs="Arial"/>
+                <w:sz w:val="24"/>
+                <w:szCs w:val="24"/>
+              </w:rPr>
+              <w:t xml:space="preserve"> mystery</w:t>
+            </w:r>
+            <w:r>
+              <w:rPr>
+                <w:rFonts w:ascii="Arial" w:eastAsia="Arial" w:hAnsi="Arial" w:cs="Arial"/>
+                <w:sz w:val="24"/>
+                <w:szCs w:val="24"/>
+              </w:rPr>
+              <w:t xml:space="preserve"> block</w:t>
+            </w:r>
+          </w:p>
+        </w:tc>
+        <w:tc>
+          <w:tcPr>
+            <w:tcW w:w="1850" w:type="dxa"/>
           </w:tcPr>
           <w:p>
             <w:pPr>
@@ -1261,14 +1333,6 @@
         </w:rPr>
         <w:t>I agree to this WBA – Vedesh</w:t>
       </w:r>
-    </w:p>
-    <w:p>
-      <w:pPr>
-        <w:rPr>
-          <w:sz w:val="32"/>
-          <w:szCs w:val="32"/>
-        </w:rPr>
-      </w:pPr>
     </w:p>
     <w:sectPr>
       <w:pgSz w:w="12240" w:h="15840"/>

</xml_diff>